<commit_message>
fixed style in report
Подправил форматирование в отчете
</commit_message>
<xml_diff>
--- a/lab4/report/ДЗ-4 Круглов.docx
+++ b/lab4/report/ДЗ-4 Круглов.docx
@@ -204,7 +204,7 @@
           <w:kern w:val="0"/>
           <w:sz w:val="24"/>
           <w:szCs w:val="24"/>
-          <w:lang w:val="en-US" w:eastAsia="ru-RU"/>
+          <w:lang w:eastAsia="ru-RU"/>
           <w14:ligatures w14:val="none"/>
         </w:rPr>
       </w:pPr>
@@ -231,7 +231,7 @@
           <w:kern w:val="0"/>
           <w:sz w:val="28"/>
           <w:szCs w:val="28"/>
-          <w:lang w:val="en-US" w:eastAsia="ru-RU"/>
+          <w:lang w:eastAsia="ru-RU"/>
           <w14:ligatures w14:val="none"/>
         </w:rPr>
         <w:t>4</w:t>
@@ -543,7 +543,7 @@
           <w:kern w:val="0"/>
           <w:sz w:val="24"/>
           <w:szCs w:val="24"/>
-          <w:lang w:val="en-US" w:eastAsia="ru-RU"/>
+          <w:lang w:eastAsia="ru-RU"/>
           <w14:ligatures w14:val="none"/>
         </w:rPr>
       </w:pPr>
@@ -554,7 +554,7 @@
           <w:kern w:val="0"/>
           <w:sz w:val="28"/>
           <w:szCs w:val="28"/>
-          <w:lang w:val="en-US" w:eastAsia="ru-RU"/>
+          <w:lang w:eastAsia="ru-RU"/>
           <w14:ligatures w14:val="none"/>
         </w:rPr>
         <w:t>2025</w:t>
@@ -569,12 +569,10 @@
           <w:kern w:val="0"/>
           <w:sz w:val="24"/>
           <w:szCs w:val="24"/>
-          <w:lang w:val="en-US" w:eastAsia="ru-RU"/>
+          <w:lang w:eastAsia="ru-RU"/>
           <w14:ligatures w14:val="none"/>
         </w:rPr>
       </w:pPr>
-      <w:bookmarkStart w:id="0" w:name="_GoBack"/>
-      <w:bookmarkEnd w:id="0"/>
     </w:p>
     <w:p>
       <w:pPr>
@@ -668,6 +666,7 @@
           <w:rFonts w:ascii="Times New Roman" w:hAnsi="Times New Roman" w:cs="Times New Roman"/>
           <w:sz w:val="28"/>
           <w:szCs w:val="28"/>
+          <w:lang w:val="en-US"/>
         </w:rPr>
       </w:pPr>
       <w:r>
@@ -685,6 +684,7 @@
           <w:rFonts w:ascii="Times New Roman" w:hAnsi="Times New Roman" w:cs="Times New Roman"/>
           <w:sz w:val="32"/>
           <w:szCs w:val="28"/>
+          <w:lang w:val="en-US"/>
         </w:rPr>
         <w:t xml:space="preserve"> </w:t>
       </w:r>
@@ -695,30 +695,6 @@
           <w:szCs w:val="28"/>
         </w:rPr>
         <w:t>в</w:t>
-      </w:r>
-      <w:r>
-        <w:rPr>
-          <w:rFonts w:ascii="Times New Roman" w:hAnsi="Times New Roman" w:cs="Times New Roman"/>
-          <w:sz w:val="28"/>
-          <w:szCs w:val="28"/>
-        </w:rPr>
-        <w:t xml:space="preserve"> </w:t>
-      </w:r>
-      <w:r>
-        <w:rPr>
-          <w:rFonts w:ascii="Times New Roman" w:hAnsi="Times New Roman" w:cs="Times New Roman"/>
-          <w:sz w:val="28"/>
-          <w:szCs w:val="28"/>
-        </w:rPr>
-        <w:t>формате</w:t>
-      </w:r>
-      <w:r>
-        <w:rPr>
-          <w:rFonts w:ascii="Times New Roman" w:hAnsi="Times New Roman" w:cs="Times New Roman"/>
-          <w:sz w:val="28"/>
-          <w:szCs w:val="28"/>
-        </w:rPr>
-        <w:t xml:space="preserve"> </w:t>
       </w:r>
       <w:r>
         <w:rPr>
@@ -727,13 +703,40 @@
           <w:szCs w:val="28"/>
           <w:lang w:val="en-US"/>
         </w:rPr>
-        <w:t>g</w:t>
+        <w:t xml:space="preserve"> </w:t>
       </w:r>
       <w:r>
         <w:rPr>
           <w:rFonts w:ascii="Times New Roman" w:hAnsi="Times New Roman" w:cs="Times New Roman"/>
           <w:sz w:val="28"/>
           <w:szCs w:val="28"/>
+        </w:rPr>
+        <w:t>формате</w:t>
+      </w:r>
+      <w:r>
+        <w:rPr>
+          <w:rFonts w:ascii="Times New Roman" w:hAnsi="Times New Roman" w:cs="Times New Roman"/>
+          <w:sz w:val="28"/>
+          <w:szCs w:val="28"/>
+          <w:lang w:val="en-US"/>
+        </w:rPr>
+        <w:t xml:space="preserve"> </w:t>
+      </w:r>
+      <w:r>
+        <w:rPr>
+          <w:rFonts w:ascii="Times New Roman" w:hAnsi="Times New Roman" w:cs="Times New Roman"/>
+          <w:sz w:val="28"/>
+          <w:szCs w:val="28"/>
+          <w:lang w:val="en-US"/>
+        </w:rPr>
+        <w:t>g</w:t>
+      </w:r>
+      <w:r>
+        <w:rPr>
+          <w:rFonts w:ascii="Times New Roman" w:hAnsi="Times New Roman" w:cs="Times New Roman"/>
+          <w:sz w:val="28"/>
+          <w:szCs w:val="28"/>
+          <w:lang w:val="en-US"/>
         </w:rPr>
         <w:t>4:</w:t>
       </w:r>
@@ -10653,6 +10656,7 @@
           <w:sz w:val="32"/>
           <w:szCs w:val="28"/>
           <w:u w:val="single"/>
+          <w:lang w:val="en-US"/>
         </w:rPr>
       </w:pPr>
     </w:p>
@@ -10706,7 +10710,45 @@
           <w:szCs w:val="28"/>
           <w:u w:val="single"/>
         </w:rPr>
-        <w:t>Нахождение числа Фибонначи</w:t>
+        <w:t>Нахождение</w:t>
+      </w:r>
+      <w:r>
+        <w:rPr>
+          <w:rFonts w:ascii="Times New Roman" w:hAnsi="Times New Roman" w:cs="Times New Roman"/>
+          <w:sz w:val="28"/>
+          <w:szCs w:val="28"/>
+          <w:u w:val="single"/>
+          <w:lang w:val="en-US"/>
+        </w:rPr>
+        <w:t xml:space="preserve"> </w:t>
+      </w:r>
+      <w:r>
+        <w:rPr>
+          <w:rFonts w:ascii="Times New Roman" w:hAnsi="Times New Roman" w:cs="Times New Roman"/>
+          <w:sz w:val="28"/>
+          <w:szCs w:val="28"/>
+          <w:u w:val="single"/>
+        </w:rPr>
+        <w:t>числа</w:t>
+      </w:r>
+      <w:r>
+        <w:rPr>
+          <w:rFonts w:ascii="Times New Roman" w:hAnsi="Times New Roman" w:cs="Times New Roman"/>
+          <w:sz w:val="28"/>
+          <w:szCs w:val="28"/>
+          <w:u w:val="single"/>
+          <w:lang w:val="en-US"/>
+        </w:rPr>
+        <w:t xml:space="preserve"> </w:t>
+      </w:r>
+      <w:r>
+        <w:rPr>
+          <w:rFonts w:ascii="Times New Roman" w:hAnsi="Times New Roman" w:cs="Times New Roman"/>
+          <w:sz w:val="28"/>
+          <w:szCs w:val="28"/>
+          <w:u w:val="single"/>
+        </w:rPr>
+        <w:t>Фибонначи</w:t>
       </w:r>
       <w:r>
         <w:rPr>
@@ -11346,9 +11388,10 @@
       <w:r>
         <w:rPr>
           <w:rFonts w:ascii="Times New Roman" w:hAnsi="Times New Roman" w:cs="Times New Roman"/>
+          <w:noProof/>
           <w:sz w:val="28"/>
           <w:szCs w:val="28"/>
-          <w:lang w:val="en-US"/>
+          <w:lang w:eastAsia="ru-RU"/>
         </w:rPr>
         <w:drawing>
           <wp:inline distT="0" distB="0" distL="0" distR="0" wp14:anchorId="4EA78256" wp14:editId="1C67FD8A">
@@ -11415,7 +11458,28 @@
           <w:u w:val="single"/>
         </w:rPr>
         <w:lastRenderedPageBreak/>
-        <w:t>Нахождение НОД</w:t>
+        <w:t>Нахождение</w:t>
+      </w:r>
+      <w:bookmarkStart w:id="0" w:name="_GoBack"/>
+      <w:bookmarkEnd w:id="0"/>
+      <w:r>
+        <w:rPr>
+          <w:rFonts w:ascii="Times New Roman" w:hAnsi="Times New Roman" w:cs="Times New Roman"/>
+          <w:sz w:val="28"/>
+          <w:szCs w:val="28"/>
+          <w:u w:val="single"/>
+          <w:lang w:val="en-US"/>
+        </w:rPr>
+        <w:t xml:space="preserve"> </w:t>
+      </w:r>
+      <w:r>
+        <w:rPr>
+          <w:rFonts w:ascii="Times New Roman" w:hAnsi="Times New Roman" w:cs="Times New Roman"/>
+          <w:sz w:val="28"/>
+          <w:szCs w:val="28"/>
+          <w:u w:val="single"/>
+        </w:rPr>
+        <w:t>НОД</w:t>
       </w:r>
       <w:r>
         <w:rPr>
@@ -11941,9 +12005,10 @@
       <w:r>
         <w:rPr>
           <w:rFonts w:ascii="Times New Roman" w:hAnsi="Times New Roman" w:cs="Times New Roman"/>
+          <w:noProof/>
           <w:sz w:val="28"/>
           <w:szCs w:val="28"/>
-          <w:lang w:val="en-US"/>
+          <w:lang w:eastAsia="ru-RU"/>
         </w:rPr>
         <w:drawing>
           <wp:inline distT="0" distB="0" distL="0" distR="0" wp14:anchorId="0CC9FC97" wp14:editId="18655B33">
@@ -11998,6 +12063,7 @@
           <w:rFonts w:ascii="Times New Roman" w:hAnsi="Times New Roman" w:cs="Times New Roman"/>
           <w:sz w:val="28"/>
           <w:szCs w:val="28"/>
+          <w:u w:val="single"/>
           <w:lang w:val="en-US"/>
         </w:rPr>
       </w:pPr>
@@ -12006,6 +12072,7 @@
           <w:rFonts w:ascii="Times New Roman" w:hAnsi="Times New Roman" w:cs="Times New Roman"/>
           <w:sz w:val="28"/>
           <w:szCs w:val="28"/>
+          <w:u w:val="single"/>
         </w:rPr>
         <w:t>Сложени</w:t>
       </w:r>
@@ -12014,6 +12081,7 @@
           <w:rFonts w:ascii="Times New Roman" w:hAnsi="Times New Roman" w:cs="Times New Roman"/>
           <w:sz w:val="28"/>
           <w:szCs w:val="28"/>
+          <w:u w:val="single"/>
         </w:rPr>
         <w:t>е</w:t>
       </w:r>
@@ -12022,6 +12090,7 @@
           <w:rFonts w:ascii="Times New Roman" w:hAnsi="Times New Roman" w:cs="Times New Roman"/>
           <w:sz w:val="28"/>
           <w:szCs w:val="28"/>
+          <w:u w:val="single"/>
           <w:lang w:val="en-US"/>
         </w:rPr>
         <w:t xml:space="preserve"> </w:t>
@@ -12031,6 +12100,7 @@
           <w:rFonts w:ascii="Times New Roman" w:hAnsi="Times New Roman" w:cs="Times New Roman"/>
           <w:sz w:val="28"/>
           <w:szCs w:val="28"/>
+          <w:u w:val="single"/>
         </w:rPr>
         <w:t>чисел</w:t>
       </w:r>
@@ -12039,6 +12109,7 @@
           <w:rFonts w:ascii="Times New Roman" w:hAnsi="Times New Roman" w:cs="Times New Roman"/>
           <w:sz w:val="28"/>
           <w:szCs w:val="28"/>
+          <w:u w:val="single"/>
           <w:lang w:val="en-US"/>
         </w:rPr>
         <w:t xml:space="preserve"> </w:t>
@@ -12048,6 +12119,7 @@
           <w:rFonts w:ascii="Times New Roman" w:hAnsi="Times New Roman" w:cs="Times New Roman"/>
           <w:sz w:val="28"/>
           <w:szCs w:val="28"/>
+          <w:u w:val="single"/>
         </w:rPr>
         <w:t>и</w:t>
       </w:r>
@@ -12056,6 +12128,7 @@
           <w:rFonts w:ascii="Times New Roman" w:hAnsi="Times New Roman" w:cs="Times New Roman"/>
           <w:sz w:val="28"/>
           <w:szCs w:val="28"/>
+          <w:u w:val="single"/>
           <w:lang w:val="en-US"/>
         </w:rPr>
         <w:t xml:space="preserve"> </w:t>
@@ -12065,6 +12138,7 @@
           <w:rFonts w:ascii="Times New Roman" w:hAnsi="Times New Roman" w:cs="Times New Roman"/>
           <w:sz w:val="28"/>
           <w:szCs w:val="28"/>
+          <w:u w:val="single"/>
         </w:rPr>
         <w:t>строк</w:t>
       </w:r>
@@ -12073,6 +12147,7 @@
           <w:rFonts w:ascii="Times New Roman" w:hAnsi="Times New Roman" w:cs="Times New Roman"/>
           <w:sz w:val="28"/>
           <w:szCs w:val="28"/>
+          <w:u w:val="single"/>
           <w:lang w:val="en-US"/>
         </w:rPr>
         <w:t>:</w:t>
@@ -12344,9 +12419,10 @@
       <w:r>
         <w:rPr>
           <w:rFonts w:ascii="Times New Roman" w:hAnsi="Times New Roman" w:cs="Times New Roman"/>
+          <w:noProof/>
           <w:sz w:val="28"/>
           <w:szCs w:val="28"/>
-          <w:lang w:val="en-US"/>
+          <w:lang w:eastAsia="ru-RU"/>
         </w:rPr>
         <w:drawing>
           <wp:inline distT="0" distB="0" distL="0" distR="0" wp14:anchorId="11F5F524" wp14:editId="301AD323">

</xml_diff>